<commit_message>
improved naming of variables
</commit_message>
<xml_diff>
--- a/Hardware/RPI5-Scan2Go-HAT/Gedetailleerde functionele specificaties.docx
+++ b/Hardware/RPI5-Scan2Go-HAT/Gedetailleerde functionele specificaties.docx
@@ -1,6 +1,6 @@
 
 <file path=word/document.xml><?xml version="1.0" encoding="utf-8"?>
-<w:document xmlns:wpc="http://schemas.microsoft.com/office/word/2010/wordprocessingCanvas" xmlns:cx="http://schemas.microsoft.com/office/drawing/2014/chartex" xmlns:cx1="http://schemas.microsoft.com/office/drawing/2015/9/8/chartex" xmlns:cx2="http://schemas.microsoft.com/office/drawing/2015/10/21/chartex" xmlns:cx3="http://schemas.microsoft.com/office/drawing/2016/5/9/chartex" xmlns:cx4="http://schemas.microsoft.com/office/drawing/2016/5/10/chartex" xmlns:cx5="http://schemas.microsoft.com/office/drawing/2016/5/11/chartex" xmlns:cx6="http://schemas.microsoft.com/office/drawing/2016/5/12/chartex" xmlns:cx7="http://schemas.microsoft.com/office/drawing/2016/5/13/chartex" xmlns:cx8="http://schemas.microsoft.com/office/drawing/2016/5/14/chartex" xmlns:mc="http://schemas.openxmlformats.org/markup-compatibility/2006" xmlns:aink="http://schemas.microsoft.com/office/drawing/2016/ink" xmlns:am3d="http://schemas.microsoft.com/office/drawing/2017/model3d" xmlns:o="urn:schemas-microsoft-com:office:office" xmlns:oel="http://schemas.microsoft.com/office/2019/extlst" xmlns:r="http://schemas.openxmlformats.org/officeDocument/2006/relationships" xmlns:m="http://schemas.openxmlformats.org/officeDocument/2006/math" xmlns:v="urn:schemas-microsoft-com:vml" xmlns:wp14="http://schemas.microsoft.com/office/word/2010/wordprocessingDrawing" xmlns:wp="http://schemas.openxmlformats.org/drawingml/2006/wordprocessingDrawing" xmlns:w10="urn:schemas-microsoft-com:office:word" xmlns:w="http://schemas.openxmlformats.org/wordprocessingml/2006/main" xmlns:w14="http://schemas.microsoft.com/office/word/2010/wordml" xmlns:w15="http://schemas.microsoft.com/office/word/2012/wordml" xmlns:w16cex="http://schemas.microsoft.com/office/word/2018/wordml/cex" xmlns:w16cid="http://schemas.microsoft.com/office/word/2016/wordml/cid" xmlns:w16="http://schemas.microsoft.com/office/word/2018/wordml" xmlns:w16sdtdh="http://schemas.microsoft.com/office/word/2020/wordml/sdtdatahash" xmlns:w16se="http://schemas.microsoft.com/office/word/2015/wordml/symex" xmlns:wpg="http://schemas.microsoft.com/office/word/2010/wordprocessingGroup" xmlns:wpi="http://schemas.microsoft.com/office/word/2010/wordprocessingInk" xmlns:wne="http://schemas.microsoft.com/office/word/2006/wordml" xmlns:wps="http://schemas.microsoft.com/office/word/2010/wordprocessingShape" mc:Ignorable="w14 w15 w16se w16cid w16 w16cex w16sdtdh wp14">
+<w:document xmlns:wpc="http://schemas.microsoft.com/office/word/2010/wordprocessingCanvas" xmlns:cx="http://schemas.microsoft.com/office/drawing/2014/chartex" xmlns:cx1="http://schemas.microsoft.com/office/drawing/2015/9/8/chartex" xmlns:cx2="http://schemas.microsoft.com/office/drawing/2015/10/21/chartex" xmlns:cx3="http://schemas.microsoft.com/office/drawing/2016/5/9/chartex" xmlns:cx4="http://schemas.microsoft.com/office/drawing/2016/5/10/chartex" xmlns:cx5="http://schemas.microsoft.com/office/drawing/2016/5/11/chartex" xmlns:cx6="http://schemas.microsoft.com/office/drawing/2016/5/12/chartex" xmlns:cx7="http://schemas.microsoft.com/office/drawing/2016/5/13/chartex" xmlns:cx8="http://schemas.microsoft.com/office/drawing/2016/5/14/chartex" xmlns:mc="http://schemas.openxmlformats.org/markup-compatibility/2006" xmlns:aink="http://schemas.microsoft.com/office/drawing/2016/ink" xmlns:am3d="http://schemas.microsoft.com/office/drawing/2017/model3d" xmlns:o="urn:schemas-microsoft-com:office:office" xmlns:oel="http://schemas.microsoft.com/office/2019/extlst" xmlns:r="http://schemas.openxmlformats.org/officeDocument/2006/relationships" xmlns:m="http://schemas.openxmlformats.org/officeDocument/2006/math" xmlns:v="urn:schemas-microsoft-com:vml" xmlns:wp14="http://schemas.microsoft.com/office/word/2010/wordprocessingDrawing" xmlns:wp="http://schemas.openxmlformats.org/drawingml/2006/wordprocessingDrawing" xmlns:w10="urn:schemas-microsoft-com:office:word" xmlns:w="http://schemas.openxmlformats.org/wordprocessingml/2006/main" xmlns:w14="http://schemas.microsoft.com/office/word/2010/wordml" xmlns:w15="http://schemas.microsoft.com/office/word/2012/wordml" xmlns:w16cex="http://schemas.microsoft.com/office/word/2018/wordml/cex" xmlns:w16cid="http://schemas.microsoft.com/office/word/2016/wordml/cid" xmlns:w16="http://schemas.microsoft.com/office/word/2018/wordml" xmlns:w16du="http://schemas.microsoft.com/office/word/2023/wordml/word16du" xmlns:w16sdtdh="http://schemas.microsoft.com/office/word/2020/wordml/sdtdatahash" xmlns:w16se="http://schemas.microsoft.com/office/word/2015/wordml/symex" xmlns:wpg="http://schemas.microsoft.com/office/word/2010/wordprocessingGroup" xmlns:wpi="http://schemas.microsoft.com/office/word/2010/wordprocessingInk" xmlns:wne="http://schemas.microsoft.com/office/word/2006/wordml" xmlns:wps="http://schemas.microsoft.com/office/word/2010/wordprocessingShape" mc:Ignorable="w14 w15 w16se w16cid w16 w16cex w16sdtdh w16du wp14">
   <w:body>
     <w:tbl>
       <w:tblPr>
@@ -983,8 +983,8 @@
           <w:tcPr>
             <w:tcW w:w="749" w:type="dxa"/>
             <w:tcBorders>
-              <w:top w:val="nil"/>
-              <w:bottom w:val="single" w:sz="4" w:space="0" w:color="auto"/>
+              <w:top w:val="single" w:sz="4" w:space="0" w:color="auto"/>
+              <w:bottom w:val="nil"/>
               <w:right w:val="nil"/>
             </w:tcBorders>
             <w:shd w:val="clear" w:color="auto" w:fill="DAE2F3"/>
@@ -995,18 +995,36 @@
               <w:spacing w:before="97"/>
               <w:ind w:left="110"/>
               <w:rPr>
-                <w:lang w:val="nl-NL"/>
-              </w:rPr>
-            </w:pPr>
+                <w:b/>
+                <w:bCs/>
+                <w:lang w:val="nl-NL"/>
+              </w:rPr>
+            </w:pPr>
+            <w:r>
+              <w:rPr>
+                <w:b/>
+                <w:bCs/>
+                <w:lang w:val="nl-NL"/>
+              </w:rPr>
+              <w:t>F</w:t>
+            </w:r>
+            <w:r>
+              <w:rPr>
+                <w:b/>
+                <w:bCs/>
+                <w:lang w:val="nl-NL"/>
+              </w:rPr>
+              <w:t>3.0</w:t>
+            </w:r>
           </w:p>
         </w:tc>
         <w:tc>
           <w:tcPr>
             <w:tcW w:w="904" w:type="dxa"/>
             <w:tcBorders>
-              <w:top w:val="nil"/>
+              <w:top w:val="single" w:sz="4" w:space="0" w:color="auto"/>
               <w:left w:val="nil"/>
-              <w:bottom w:val="single" w:sz="4" w:space="0" w:color="auto"/>
+              <w:bottom w:val="nil"/>
               <w:right w:val="nil"/>
             </w:tcBorders>
             <w:shd w:val="clear" w:color="auto" w:fill="DAE2F3"/>
@@ -1018,18 +1036,28 @@
               <w:ind w:left="122"/>
               <w:jc w:val="center"/>
               <w:rPr>
-                <w:lang w:val="nl-NL"/>
-              </w:rPr>
-            </w:pPr>
+                <w:b/>
+                <w:bCs/>
+                <w:lang w:val="nl-NL"/>
+              </w:rPr>
+            </w:pPr>
+            <w:r>
+              <w:rPr>
+                <w:b/>
+                <w:bCs/>
+                <w:lang w:val="nl-NL"/>
+              </w:rPr>
+              <w:t>M</w:t>
+            </w:r>
           </w:p>
         </w:tc>
         <w:tc>
           <w:tcPr>
             <w:tcW w:w="8083" w:type="dxa"/>
             <w:tcBorders>
-              <w:top w:val="nil"/>
+              <w:top w:val="single" w:sz="4" w:space="0" w:color="auto"/>
               <w:left w:val="nil"/>
-              <w:bottom w:val="single" w:sz="4" w:space="0" w:color="auto"/>
+              <w:bottom w:val="nil"/>
             </w:tcBorders>
             <w:shd w:val="clear" w:color="auto" w:fill="DAE2F3"/>
           </w:tcPr>
@@ -1040,11 +1068,24 @@
               <w:ind w:right="856"/>
               <w:rPr>
                 <w:rFonts w:ascii="Segoe UI" w:hAnsi="Segoe UI" w:cs="Segoe UI"/>
+                <w:b/>
+                <w:bCs/>
                 <w:sz w:val="21"/>
                 <w:szCs w:val="21"/>
                 <w:lang w:val="nl-NL"/>
               </w:rPr>
             </w:pPr>
+            <w:r>
+              <w:rPr>
+                <w:rFonts w:ascii="Segoe UI" w:hAnsi="Segoe UI" w:cs="Segoe UI"/>
+                <w:b/>
+                <w:bCs/>
+                <w:sz w:val="21"/>
+                <w:szCs w:val="21"/>
+                <w:lang w:val="nl-NL"/>
+              </w:rPr>
+              <w:t>Het bordje heeft uitgangen/poorten naar de randapparatuur</w:t>
+            </w:r>
           </w:p>
         </w:tc>
       </w:tr>
@@ -1056,7 +1097,7 @@
           <w:tcPr>
             <w:tcW w:w="749" w:type="dxa"/>
             <w:tcBorders>
-              <w:top w:val="single" w:sz="4" w:space="0" w:color="auto"/>
+              <w:top w:val="nil"/>
               <w:bottom w:val="nil"/>
               <w:right w:val="nil"/>
             </w:tcBorders>
@@ -1075,19 +1116,9 @@
             </w:pPr>
             <w:r>
               <w:rPr>
-                <w:b/>
-                <w:bCs/>
-                <w:lang w:val="nl-NL"/>
-              </w:rPr>
-              <w:t>F</w:t>
-            </w:r>
-            <w:r>
-              <w:rPr>
-                <w:b/>
-                <w:bCs/>
-                <w:lang w:val="nl-NL"/>
-              </w:rPr>
-              <w:t>3.0</w:t>
+                <w:lang w:val="nl-NL"/>
+              </w:rPr>
+              <w:t>F3.1</w:t>
             </w:r>
           </w:p>
         </w:tc>
@@ -1095,7 +1126,7 @@
           <w:tcPr>
             <w:tcW w:w="904" w:type="dxa"/>
             <w:tcBorders>
-              <w:top w:val="single" w:sz="4" w:space="0" w:color="auto"/>
+              <w:top w:val="nil"/>
               <w:left w:val="nil"/>
               <w:bottom w:val="nil"/>
               <w:right w:val="nil"/>
@@ -1116,11 +1147,9 @@
             </w:pPr>
             <w:r>
               <w:rPr>
-                <w:b/>
-                <w:bCs/>
-                <w:lang w:val="nl-NL"/>
-              </w:rPr>
-              <w:t>M</w:t>
+                <w:lang w:val="nl-NL"/>
+              </w:rPr>
+              <w:t>S</w:t>
             </w:r>
           </w:p>
         </w:tc>
@@ -1128,7 +1157,7 @@
           <w:tcPr>
             <w:tcW w:w="8083" w:type="dxa"/>
             <w:tcBorders>
-              <w:top w:val="single" w:sz="4" w:space="0" w:color="auto"/>
+              <w:top w:val="nil"/>
               <w:left w:val="nil"/>
               <w:bottom w:val="nil"/>
             </w:tcBorders>
@@ -1141,8 +1170,6 @@
               <w:ind w:right="856"/>
               <w:rPr>
                 <w:rFonts w:ascii="Segoe UI" w:hAnsi="Segoe UI" w:cs="Segoe UI"/>
-                <w:b/>
-                <w:bCs/>
                 <w:sz w:val="21"/>
                 <w:szCs w:val="21"/>
                 <w:lang w:val="nl-NL"/>
@@ -1151,13 +1178,11 @@
             <w:r>
               <w:rPr>
                 <w:rFonts w:ascii="Segoe UI" w:hAnsi="Segoe UI" w:cs="Segoe UI"/>
-                <w:b/>
-                <w:bCs/>
                 <w:sz w:val="21"/>
                 <w:szCs w:val="21"/>
                 <w:lang w:val="nl-NL"/>
               </w:rPr>
-              <w:t>Het bordje heeft uitgangen/poorten naar de randapparatuur</w:t>
+              <w:t>Voor connectoren dienen standaard, goed beschikbare gekozen te worden.</w:t>
             </w:r>
           </w:p>
         </w:tc>
@@ -1182,16 +1207,25 @@
               <w:spacing w:before="97"/>
               <w:ind w:left="110"/>
               <w:rPr>
-                <w:b/>
-                <w:bCs/>
-                <w:lang w:val="nl-NL"/>
-              </w:rPr>
-            </w:pPr>
-            <w:r>
-              <w:rPr>
-                <w:lang w:val="nl-NL"/>
-              </w:rPr>
-              <w:t>F3.1</w:t>
+                <w:rFonts w:ascii="Segoe UI" w:hAnsi="Segoe UI" w:cs="Segoe UI"/>
+                <w:b/>
+                <w:bCs/>
+                <w:sz w:val="21"/>
+                <w:szCs w:val="21"/>
+                <w:lang w:val="nl-NL"/>
+              </w:rPr>
+            </w:pPr>
+            <w:r>
+              <w:rPr>
+                <w:lang w:val="nl-NL"/>
+              </w:rPr>
+              <w:t>F3.</w:t>
+            </w:r>
+            <w:r>
+              <w:rPr>
+                <w:lang w:val="nl-NL"/>
+              </w:rPr>
+              <w:t>2</w:t>
             </w:r>
           </w:p>
         </w:tc>
@@ -1213,16 +1247,19 @@
               <w:ind w:left="122"/>
               <w:jc w:val="center"/>
               <w:rPr>
-                <w:b/>
-                <w:bCs/>
-                <w:lang w:val="nl-NL"/>
-              </w:rPr>
-            </w:pPr>
-            <w:r>
-              <w:rPr>
-                <w:lang w:val="nl-NL"/>
-              </w:rPr>
-              <w:t>S</w:t>
+                <w:rFonts w:ascii="Segoe UI" w:hAnsi="Segoe UI" w:cs="Segoe UI"/>
+                <w:b/>
+                <w:bCs/>
+                <w:sz w:val="21"/>
+                <w:szCs w:val="21"/>
+                <w:lang w:val="nl-NL"/>
+              </w:rPr>
+            </w:pPr>
+            <w:r>
+              <w:rPr>
+                <w:lang w:val="nl-NL"/>
+              </w:rPr>
+              <w:t>C</w:t>
             </w:r>
           </w:p>
         </w:tc>
@@ -1241,21 +1278,23 @@
               <w:pStyle w:val="TableParagraph"/>
               <w:spacing w:before="97"/>
               <w:ind w:right="856"/>
+              <w:rPr>
+                <w:rFonts w:ascii="Segoe UI" w:hAnsi="Segoe UI" w:cs="Segoe UI"/>
+                <w:b/>
+                <w:bCs/>
+                <w:sz w:val="21"/>
+                <w:szCs w:val="21"/>
+                <w:lang w:val="nl-NL"/>
+              </w:rPr>
+            </w:pPr>
+            <w:r>
               <w:rPr>
                 <w:rFonts w:ascii="Segoe UI" w:hAnsi="Segoe UI" w:cs="Segoe UI"/>
                 <w:sz w:val="21"/>
                 <w:szCs w:val="21"/>
                 <w:lang w:val="nl-NL"/>
               </w:rPr>
-            </w:pPr>
-            <w:r>
-              <w:rPr>
-                <w:rFonts w:ascii="Segoe UI" w:hAnsi="Segoe UI" w:cs="Segoe UI"/>
-                <w:sz w:val="21"/>
-                <w:szCs w:val="21"/>
-                <w:lang w:val="nl-NL"/>
-              </w:rPr>
-              <w:t>Voor connectoren dienen standaard, goed beschikbare gekozen te worden.</w:t>
+              <w:t>Een standaard aansluiting voor audio apparatuur (speakers) is gewenst</w:t>
             </w:r>
           </w:p>
         </w:tc>
@@ -1280,25 +1319,32 @@
               <w:spacing w:before="97"/>
               <w:ind w:left="110"/>
               <w:rPr>
-                <w:rFonts w:ascii="Segoe UI" w:hAnsi="Segoe UI" w:cs="Segoe UI"/>
-                <w:b/>
-                <w:bCs/>
-                <w:sz w:val="21"/>
-                <w:szCs w:val="21"/>
-                <w:lang w:val="nl-NL"/>
-              </w:rPr>
-            </w:pPr>
-            <w:r>
-              <w:rPr>
-                <w:lang w:val="nl-NL"/>
-              </w:rPr>
-              <w:t>F3.</w:t>
-            </w:r>
-            <w:r>
-              <w:rPr>
-                <w:lang w:val="nl-NL"/>
-              </w:rPr>
-              <w:t>2</w:t>
+                <w:lang w:val="nl-NL"/>
+              </w:rPr>
+            </w:pPr>
+            <w:r>
+              <w:rPr>
+                <w:lang w:val="nl-NL"/>
+              </w:rPr>
+              <w:t>F</w:t>
+            </w:r>
+            <w:r>
+              <w:rPr>
+                <w:lang w:val="nl-NL"/>
+              </w:rPr>
+              <w:t>3</w:t>
+            </w:r>
+            <w:r>
+              <w:rPr>
+                <w:lang w:val="nl-NL"/>
+              </w:rPr>
+              <w:t>.</w:t>
+            </w:r>
+            <w:r>
+              <w:rPr>
+                <w:lang w:val="nl-NL"/>
+              </w:rPr>
+              <w:t>3</w:t>
             </w:r>
           </w:p>
         </w:tc>
@@ -1320,19 +1366,14 @@
               <w:ind w:left="122"/>
               <w:jc w:val="center"/>
               <w:rPr>
-                <w:rFonts w:ascii="Segoe UI" w:hAnsi="Segoe UI" w:cs="Segoe UI"/>
-                <w:b/>
-                <w:bCs/>
-                <w:sz w:val="21"/>
-                <w:szCs w:val="21"/>
-                <w:lang w:val="nl-NL"/>
-              </w:rPr>
-            </w:pPr>
-            <w:r>
-              <w:rPr>
-                <w:lang w:val="nl-NL"/>
-              </w:rPr>
-              <w:t>C</w:t>
+                <w:lang w:val="nl-NL"/>
+              </w:rPr>
+            </w:pPr>
+            <w:r>
+              <w:rPr>
+                <w:lang w:val="nl-NL"/>
+              </w:rPr>
+              <w:t>M</w:t>
             </w:r>
           </w:p>
         </w:tc>
@@ -1352,22 +1393,14 @@
               <w:spacing w:before="97"/>
               <w:ind w:right="856"/>
               <w:rPr>
-                <w:rFonts w:ascii="Segoe UI" w:hAnsi="Segoe UI" w:cs="Segoe UI"/>
-                <w:b/>
-                <w:bCs/>
-                <w:sz w:val="21"/>
-                <w:szCs w:val="21"/>
-                <w:lang w:val="nl-NL"/>
-              </w:rPr>
-            </w:pPr>
-            <w:r>
-              <w:rPr>
-                <w:rFonts w:ascii="Segoe UI" w:hAnsi="Segoe UI" w:cs="Segoe UI"/>
-                <w:sz w:val="21"/>
-                <w:szCs w:val="21"/>
-                <w:lang w:val="nl-NL"/>
-              </w:rPr>
-              <w:t>Een standaard aansluiting voor audio apparatuur (speakers) is gewenst</w:t>
+                <w:lang w:val="nl-NL"/>
+              </w:rPr>
+            </w:pPr>
+            <w:r>
+              <w:rPr>
+                <w:lang w:val="nl-NL"/>
+              </w:rPr>
+              <w:t>Overgebleven pinnen op de PICO en RPI worden beschikbaar gesteld via connectoren.</w:t>
             </w:r>
           </w:p>
         </w:tc>
@@ -1399,25 +1432,13 @@
               <w:rPr>
                 <w:lang w:val="nl-NL"/>
               </w:rPr>
-              <w:t>F</w:t>
-            </w:r>
-            <w:r>
-              <w:rPr>
-                <w:lang w:val="nl-NL"/>
-              </w:rPr>
-              <w:t>3</w:t>
-            </w:r>
-            <w:r>
-              <w:rPr>
-                <w:lang w:val="nl-NL"/>
-              </w:rPr>
-              <w:t>.</w:t>
-            </w:r>
-            <w:r>
-              <w:rPr>
-                <w:lang w:val="nl-NL"/>
-              </w:rPr>
-              <w:t>3</w:t>
+              <w:t>F3.</w:t>
+            </w:r>
+            <w:r>
+              <w:rPr>
+                <w:lang w:val="nl-NL"/>
+              </w:rPr>
+              <w:t>4</w:t>
             </w:r>
           </w:p>
         </w:tc>
@@ -1446,7 +1467,7 @@
               <w:rPr>
                 <w:lang w:val="nl-NL"/>
               </w:rPr>
-              <w:t>M</w:t>
+              <w:t>W</w:t>
             </w:r>
           </w:p>
         </w:tc>
@@ -1471,9 +1492,30 @@
             </w:pPr>
             <w:r>
               <w:rPr>
-                <w:lang w:val="nl-NL"/>
-              </w:rPr>
-              <w:t>Overgebleven pinnen op de PICO en RPI worden beschikbaar gesteld via connectoren.</w:t>
+                <w:rFonts w:ascii="Segoe UI" w:hAnsi="Segoe UI" w:cs="Segoe UI"/>
+                <w:sz w:val="21"/>
+                <w:szCs w:val="21"/>
+                <w:lang w:val="nl-NL"/>
+              </w:rPr>
+              <w:t xml:space="preserve">Datacommunicatie tussen PICO en RPI </w:t>
+            </w:r>
+            <w:r>
+              <w:rPr>
+                <w:rFonts w:ascii="Segoe UI" w:hAnsi="Segoe UI" w:cs="Segoe UI"/>
+                <w:sz w:val="21"/>
+                <w:szCs w:val="21"/>
+                <w:lang w:val="nl-NL"/>
+              </w:rPr>
+              <w:t>verloopt via de HAT</w:t>
+            </w:r>
+            <w:r>
+              <w:rPr>
+                <w:rFonts w:ascii="Segoe UI" w:hAnsi="Segoe UI" w:cs="Segoe UI"/>
+                <w:sz w:val="21"/>
+                <w:szCs w:val="21"/>
+                <w:lang w:val="nl-NL"/>
+              </w:rPr>
+              <w:t xml:space="preserve"> </w:t>
             </w:r>
           </w:p>
         </w:tc>
@@ -1505,13 +1547,7 @@
               <w:rPr>
                 <w:lang w:val="nl-NL"/>
               </w:rPr>
-              <w:t>F3.</w:t>
-            </w:r>
-            <w:r>
-              <w:rPr>
-                <w:lang w:val="nl-NL"/>
-              </w:rPr>
-              <w:t>4</w:t>
+              <w:t>F3.5</w:t>
             </w:r>
           </w:p>
         </w:tc>
@@ -1540,7 +1576,7 @@
               <w:rPr>
                 <w:lang w:val="nl-NL"/>
               </w:rPr>
-              <w:t>W</w:t>
+              <w:t>S</w:t>
             </w:r>
           </w:p>
         </w:tc>
@@ -1559,19 +1595,13 @@
               <w:pStyle w:val="TableParagraph"/>
               <w:spacing w:before="97"/>
               <w:ind w:right="856"/>
-              <w:rPr>
-                <w:lang w:val="nl-NL"/>
-              </w:rPr>
-            </w:pPr>
-            <w:r>
               <w:rPr>
                 <w:rFonts w:ascii="Segoe UI" w:hAnsi="Segoe UI" w:cs="Segoe UI"/>
                 <w:sz w:val="21"/>
                 <w:szCs w:val="21"/>
                 <w:lang w:val="nl-NL"/>
               </w:rPr>
-              <w:t xml:space="preserve">Datacommunicatie tussen PICO en RPI </w:t>
-            </w:r>
+            </w:pPr>
             <w:r>
               <w:rPr>
                 <w:rFonts w:ascii="Segoe UI" w:hAnsi="Segoe UI" w:cs="Segoe UI"/>
@@ -1579,7 +1609,7 @@
                 <w:szCs w:val="21"/>
                 <w:lang w:val="nl-NL"/>
               </w:rPr>
-              <w:t>verloopt via de HAT</w:t>
+              <w:t xml:space="preserve">De RPI5 kan de </w:t>
             </w:r>
             <w:r>
               <w:rPr>
@@ -1588,7 +1618,7 @@
                 <w:szCs w:val="21"/>
                 <w:lang w:val="nl-NL"/>
               </w:rPr>
-              <w:t xml:space="preserve"> </w:t>
+              <w:t>Pico opnieuw opstarten</w:t>
             </w:r>
           </w:p>
         </w:tc>
@@ -2841,7 +2871,7 @@
 </file>
 
 <file path=word/numbering.xml><?xml version="1.0" encoding="utf-8"?>
-<w:numbering xmlns:wpc="http://schemas.microsoft.com/office/word/2010/wordprocessingCanvas" xmlns:cx="http://schemas.microsoft.com/office/drawing/2014/chartex" xmlns:cx1="http://schemas.microsoft.com/office/drawing/2015/9/8/chartex" xmlns:cx2="http://schemas.microsoft.com/office/drawing/2015/10/21/chartex" xmlns:cx3="http://schemas.microsoft.com/office/drawing/2016/5/9/chartex" xmlns:cx4="http://schemas.microsoft.com/office/drawing/2016/5/10/chartex" xmlns:cx5="http://schemas.microsoft.com/office/drawing/2016/5/11/chartex" xmlns:cx6="http://schemas.microsoft.com/office/drawing/2016/5/12/chartex" xmlns:cx7="http://schemas.microsoft.com/office/drawing/2016/5/13/chartex" xmlns:cx8="http://schemas.microsoft.com/office/drawing/2016/5/14/chartex" xmlns:mc="http://schemas.openxmlformats.org/markup-compatibility/2006" xmlns:aink="http://schemas.microsoft.com/office/drawing/2016/ink" xmlns:am3d="http://schemas.microsoft.com/office/drawing/2017/model3d" xmlns:o="urn:schemas-microsoft-com:office:office" xmlns:oel="http://schemas.microsoft.com/office/2019/extlst" xmlns:r="http://schemas.openxmlformats.org/officeDocument/2006/relationships" xmlns:m="http://schemas.openxmlformats.org/officeDocument/2006/math" xmlns:v="urn:schemas-microsoft-com:vml" xmlns:wp14="http://schemas.microsoft.com/office/word/2010/wordprocessingDrawing" xmlns:wp="http://schemas.openxmlformats.org/drawingml/2006/wordprocessingDrawing" xmlns:w10="urn:schemas-microsoft-com:office:word" xmlns:w="http://schemas.openxmlformats.org/wordprocessingml/2006/main" xmlns:w14="http://schemas.microsoft.com/office/word/2010/wordml" xmlns:w15="http://schemas.microsoft.com/office/word/2012/wordml" xmlns:w16cex="http://schemas.microsoft.com/office/word/2018/wordml/cex" xmlns:w16cid="http://schemas.microsoft.com/office/word/2016/wordml/cid" xmlns:w16="http://schemas.microsoft.com/office/word/2018/wordml" xmlns:w16sdtdh="http://schemas.microsoft.com/office/word/2020/wordml/sdtdatahash" xmlns:w16se="http://schemas.microsoft.com/office/word/2015/wordml/symex" xmlns:wpg="http://schemas.microsoft.com/office/word/2010/wordprocessingGroup" xmlns:wpi="http://schemas.microsoft.com/office/word/2010/wordprocessingInk" xmlns:wne="http://schemas.microsoft.com/office/word/2006/wordml" xmlns:wps="http://schemas.microsoft.com/office/word/2010/wordprocessingShape" mc:Ignorable="w14 w15 w16se w16cid w16 w16cex w16sdtdh wp14">
+<w:numbering xmlns:wpc="http://schemas.microsoft.com/office/word/2010/wordprocessingCanvas" xmlns:cx="http://schemas.microsoft.com/office/drawing/2014/chartex" xmlns:cx1="http://schemas.microsoft.com/office/drawing/2015/9/8/chartex" xmlns:cx2="http://schemas.microsoft.com/office/drawing/2015/10/21/chartex" xmlns:cx3="http://schemas.microsoft.com/office/drawing/2016/5/9/chartex" xmlns:cx4="http://schemas.microsoft.com/office/drawing/2016/5/10/chartex" xmlns:cx5="http://schemas.microsoft.com/office/drawing/2016/5/11/chartex" xmlns:cx6="http://schemas.microsoft.com/office/drawing/2016/5/12/chartex" xmlns:cx7="http://schemas.microsoft.com/office/drawing/2016/5/13/chartex" xmlns:cx8="http://schemas.microsoft.com/office/drawing/2016/5/14/chartex" xmlns:mc="http://schemas.openxmlformats.org/markup-compatibility/2006" xmlns:aink="http://schemas.microsoft.com/office/drawing/2016/ink" xmlns:am3d="http://schemas.microsoft.com/office/drawing/2017/model3d" xmlns:o="urn:schemas-microsoft-com:office:office" xmlns:oel="http://schemas.microsoft.com/office/2019/extlst" xmlns:r="http://schemas.openxmlformats.org/officeDocument/2006/relationships" xmlns:m="http://schemas.openxmlformats.org/officeDocument/2006/math" xmlns:v="urn:schemas-microsoft-com:vml" xmlns:wp14="http://schemas.microsoft.com/office/word/2010/wordprocessingDrawing" xmlns:wp="http://schemas.openxmlformats.org/drawingml/2006/wordprocessingDrawing" xmlns:w10="urn:schemas-microsoft-com:office:word" xmlns:w="http://schemas.openxmlformats.org/wordprocessingml/2006/main" xmlns:w14="http://schemas.microsoft.com/office/word/2010/wordml" xmlns:w15="http://schemas.microsoft.com/office/word/2012/wordml" xmlns:w16cex="http://schemas.microsoft.com/office/word/2018/wordml/cex" xmlns:w16cid="http://schemas.microsoft.com/office/word/2016/wordml/cid" xmlns:w16="http://schemas.microsoft.com/office/word/2018/wordml" xmlns:w16du="http://schemas.microsoft.com/office/word/2023/wordml/word16du" xmlns:w16sdtdh="http://schemas.microsoft.com/office/word/2020/wordml/sdtdatahash" xmlns:w16se="http://schemas.microsoft.com/office/word/2015/wordml/symex" xmlns:wpg="http://schemas.microsoft.com/office/word/2010/wordprocessingGroup" xmlns:wpi="http://schemas.microsoft.com/office/word/2010/wordprocessingInk" xmlns:wne="http://schemas.microsoft.com/office/word/2006/wordml" xmlns:wps="http://schemas.microsoft.com/office/word/2010/wordprocessingShape" mc:Ignorable="w14 w15 w16se w16cid w16 w16cex w16sdtdh w16du wp14">
   <w:abstractNum w:abstractNumId="0" w15:restartNumberingAfterBreak="0">
     <w:nsid w:val="9C8D0268"/>
     <w:multiLevelType w:val="hybridMultilevel"/>
@@ -3465,7 +3495,7 @@
 </file>
 
 <file path=word/styles.xml><?xml version="1.0" encoding="utf-8"?>
-<w:styles xmlns:mc="http://schemas.openxmlformats.org/markup-compatibility/2006" xmlns:r="http://schemas.openxmlformats.org/officeDocument/2006/relationships" xmlns:w="http://schemas.openxmlformats.org/wordprocessingml/2006/main" xmlns:w14="http://schemas.microsoft.com/office/word/2010/wordml" xmlns:w15="http://schemas.microsoft.com/office/word/2012/wordml" xmlns:w16cex="http://schemas.microsoft.com/office/word/2018/wordml/cex" xmlns:w16cid="http://schemas.microsoft.com/office/word/2016/wordml/cid" xmlns:w16="http://schemas.microsoft.com/office/word/2018/wordml" xmlns:w16sdtdh="http://schemas.microsoft.com/office/word/2020/wordml/sdtdatahash" xmlns:w16se="http://schemas.microsoft.com/office/word/2015/wordml/symex" mc:Ignorable="w14 w15 w16se w16cid w16 w16cex w16sdtdh">
+<w:styles xmlns:mc="http://schemas.openxmlformats.org/markup-compatibility/2006" xmlns:r="http://schemas.openxmlformats.org/officeDocument/2006/relationships" xmlns:w="http://schemas.openxmlformats.org/wordprocessingml/2006/main" xmlns:w14="http://schemas.microsoft.com/office/word/2010/wordml" xmlns:w15="http://schemas.microsoft.com/office/word/2012/wordml" xmlns:w16cex="http://schemas.microsoft.com/office/word/2018/wordml/cex" xmlns:w16cid="http://schemas.microsoft.com/office/word/2016/wordml/cid" xmlns:w16="http://schemas.microsoft.com/office/word/2018/wordml" xmlns:w16du="http://schemas.microsoft.com/office/word/2023/wordml/word16du" xmlns:w16sdtdh="http://schemas.microsoft.com/office/word/2020/wordml/sdtdatahash" xmlns:w16se="http://schemas.microsoft.com/office/word/2015/wordml/symex" mc:Ignorable="w14 w15 w16se w16cid w16 w16cex w16sdtdh w16du">
   <w:docDefaults>
     <w:rPrDefault>
       <w:rPr>
@@ -4112,6 +4142,7 @@
   <w:style w:type="character" w:default="1" w:styleId="Standaardalinea-lettertype">
     <w:name w:val="Default Paragraph Font"/>
     <w:uiPriority w:val="1"/>
+    <w:semiHidden/>
     <w:unhideWhenUsed/>
   </w:style>
   <w:style w:type="table" w:default="1" w:styleId="Standaardtabel">

</xml_diff>

<commit_message>
re-linked 3d models and exported 3d models
</commit_message>
<xml_diff>
--- a/Hardware/RPI5-Scan2Go-HAT/Gedetailleerde functionele specificaties.docx
+++ b/Hardware/RPI5-Scan2Go-HAT/Gedetailleerde functionele specificaties.docx
@@ -408,12 +408,6 @@
               </w:rPr>
               <w:t xml:space="preserve"> het gebruik van de huidige breadboard opstelling overbodig maken</w:t>
             </w:r>
-            <w:r>
-              <w:rPr>
-                <w:lang w:val="nl-NL"/>
-              </w:rPr>
-              <w:t>.</w:t>
-            </w:r>
           </w:p>
         </w:tc>
       </w:tr>
@@ -732,27 +726,7 @@
                 <w:szCs w:val="21"/>
                 <w:lang w:val="nl-NL"/>
               </w:rPr>
-              <w:t xml:space="preserve">Alleen de front CU </w:t>
-            </w:r>
-            <w:proofErr w:type="spellStart"/>
-            <w:r>
-              <w:rPr>
-                <w:rFonts w:ascii="Segoe UI" w:hAnsi="Segoe UI" w:cs="Segoe UI"/>
-                <w:sz w:val="21"/>
-                <w:szCs w:val="21"/>
-                <w:lang w:val="nl-NL"/>
-              </w:rPr>
-              <w:t>layer</w:t>
-            </w:r>
-            <w:proofErr w:type="spellEnd"/>
-            <w:r>
-              <w:rPr>
-                <w:rFonts w:ascii="Segoe UI" w:hAnsi="Segoe UI" w:cs="Segoe UI"/>
-                <w:sz w:val="21"/>
-                <w:szCs w:val="21"/>
-                <w:lang w:val="nl-NL"/>
-              </w:rPr>
-              <w:t xml:space="preserve"> van de printplaat mag elektrische componenten bevatten.</w:t>
+              <w:t>Alleen de front CU layer van de printplaat mag elektrische componenten bevatten</w:t>
             </w:r>
           </w:p>
         </w:tc>
@@ -813,7 +787,7 @@
               <w:rPr>
                 <w:lang w:val="nl-NL"/>
               </w:rPr>
-              <w:t>S</w:t>
+              <w:t>M</w:t>
             </w:r>
           </w:p>
         </w:tc>
@@ -896,7 +870,7 @@
                 <w:szCs w:val="21"/>
                 <w:lang w:val="nl-NL"/>
               </w:rPr>
-              <w:t xml:space="preserve"> en is dus ook afneembaar.</w:t>
+              <w:t xml:space="preserve"> en is dus ook afneembaar</w:t>
             </w:r>
           </w:p>
         </w:tc>
@@ -990,7 +964,7 @@
                 <w:szCs w:val="21"/>
                 <w:lang w:val="nl-NL"/>
               </w:rPr>
-              <w:t>De HAT kan op de RPI(5) worden geïnstalleerd door middel van pin headers en is dus ook afneembaar.</w:t>
+              <w:t>De HAT kan op de RPI(5) worden geïnstalleerd door middel van pin headers en is dus ook afneembaar</w:t>
             </w:r>
           </w:p>
         </w:tc>
@@ -1120,7 +1094,7 @@
                 <w:szCs w:val="21"/>
                 <w:lang w:val="nl-NL"/>
               </w:rPr>
-              <w:t xml:space="preserve"> achter een beeldscherm kan worden geplaatst.</w:t>
+              <w:t xml:space="preserve"> achter een beeldscherm kan worden geplaatst</w:t>
             </w:r>
           </w:p>
         </w:tc>
@@ -1332,7 +1306,16 @@
                 <w:szCs w:val="21"/>
                 <w:lang w:val="nl-NL"/>
               </w:rPr>
-              <w:t>Voor connectoren dienen standaard, goed beschikbare gekozen te worden.</w:t>
+              <w:t xml:space="preserve">De connectoren dienen </w:t>
+            </w:r>
+            <w:r>
+              <w:rPr>
+                <w:rFonts w:ascii="Segoe UI" w:hAnsi="Segoe UI" w:cs="Segoe UI"/>
+                <w:sz w:val="21"/>
+                <w:szCs w:val="21"/>
+                <w:lang w:val="nl-NL"/>
+              </w:rPr>
+              <w:t>gekozen te worden naar beschikbaarheid en functionaliteit</w:t>
             </w:r>
           </w:p>
         </w:tc>
@@ -2125,12 +2108,6 @@
               </w:rPr>
               <w:t>De printplaat voedt de PICO</w:t>
             </w:r>
-            <w:r>
-              <w:rPr>
-                <w:lang w:val="nl-NL"/>
-              </w:rPr>
-              <w:t>.</w:t>
-            </w:r>
           </w:p>
         </w:tc>
       </w:tr>
@@ -2220,12 +2197,6 @@
               </w:rPr>
               <w:t>De printplaat voedt de RPI</w:t>
             </w:r>
-            <w:r>
-              <w:rPr>
-                <w:lang w:val="nl-NL"/>
-              </w:rPr>
-              <w:t>.</w:t>
-            </w:r>
           </w:p>
         </w:tc>
       </w:tr>
@@ -2324,21 +2295,7 @@
               <w:rPr>
                 <w:lang w:val="nl-NL"/>
               </w:rPr>
-              <w:t xml:space="preserve">printplaat voedt de </w:t>
-            </w:r>
-            <w:proofErr w:type="spellStart"/>
-            <w:r>
-              <w:rPr>
-                <w:lang w:val="nl-NL"/>
-              </w:rPr>
-              <w:t>mmWave</w:t>
-            </w:r>
-            <w:proofErr w:type="spellEnd"/>
-            <w:r>
-              <w:rPr>
-                <w:lang w:val="nl-NL"/>
-              </w:rPr>
-              <w:t xml:space="preserve"> sensoren.</w:t>
+              <w:t>printplaat voedt de mmWave sensoren</w:t>
             </w:r>
           </w:p>
         </w:tc>
@@ -2352,7 +2309,7 @@
             <w:tcW w:w="749" w:type="dxa"/>
             <w:tcBorders>
               <w:top w:val="nil"/>
-              <w:bottom w:val="single" w:sz="4" w:space="0" w:color="auto"/>
+              <w:bottom w:val="nil"/>
               <w:right w:val="nil"/>
             </w:tcBorders>
             <w:shd w:val="clear" w:color="auto" w:fill="DAE2F3"/>
@@ -2386,7 +2343,7 @@
             <w:tcBorders>
               <w:top w:val="nil"/>
               <w:left w:val="nil"/>
-              <w:bottom w:val="single" w:sz="4" w:space="0" w:color="auto"/>
+              <w:bottom w:val="nil"/>
               <w:right w:val="nil"/>
             </w:tcBorders>
             <w:shd w:val="clear" w:color="auto" w:fill="DAE2F3"/>
@@ -2415,7 +2372,7 @@
             <w:tcBorders>
               <w:top w:val="nil"/>
               <w:left w:val="nil"/>
-              <w:bottom w:val="single" w:sz="4" w:space="0" w:color="auto"/>
+              <w:bottom w:val="nil"/>
             </w:tcBorders>
             <w:shd w:val="clear" w:color="auto" w:fill="DAE2F3"/>
           </w:tcPr>
@@ -2433,12 +2390,6 @@
                 <w:lang w:val="nl-NL"/>
               </w:rPr>
               <w:t>De printplaat voedt de voedingsheaders</w:t>
-            </w:r>
-            <w:r>
-              <w:rPr>
-                <w:lang w:val="nl-NL"/>
-              </w:rPr>
-              <w:t>.</w:t>
             </w:r>
           </w:p>
         </w:tc>
@@ -2451,8 +2402,8 @@
           <w:tcPr>
             <w:tcW w:w="749" w:type="dxa"/>
             <w:tcBorders>
-              <w:top w:val="single" w:sz="4" w:space="0" w:color="auto"/>
-              <w:bottom w:val="nil"/>
+              <w:top w:val="nil"/>
+              <w:bottom w:val="single" w:sz="4" w:space="0" w:color="auto"/>
               <w:right w:val="nil"/>
             </w:tcBorders>
             <w:shd w:val="clear" w:color="auto" w:fill="DAE2F3"/>
@@ -2463,18 +2414,14 @@
               <w:spacing w:before="116"/>
               <w:ind w:left="110"/>
               <w:rPr>
-                <w:b/>
-                <w:bCs/>
-                <w:lang w:val="nl-NL"/>
-              </w:rPr>
-            </w:pPr>
-            <w:r>
-              <w:rPr>
-                <w:b/>
-                <w:bCs/>
-                <w:lang w:val="nl-NL"/>
-              </w:rPr>
-              <w:t>F5.0</w:t>
+                <w:lang w:val="nl-NL"/>
+              </w:rPr>
+            </w:pPr>
+            <w:r>
+              <w:rPr>
+                <w:lang w:val="nl-NL"/>
+              </w:rPr>
+              <w:t>F4.5</w:t>
             </w:r>
           </w:p>
         </w:tc>
@@ -2482,9 +2429,9 @@
           <w:tcPr>
             <w:tcW w:w="904" w:type="dxa"/>
             <w:tcBorders>
-              <w:top w:val="single" w:sz="4" w:space="0" w:color="auto"/>
+              <w:top w:val="nil"/>
               <w:left w:val="nil"/>
-              <w:bottom w:val="nil"/>
+              <w:bottom w:val="single" w:sz="4" w:space="0" w:color="auto"/>
               <w:right w:val="nil"/>
             </w:tcBorders>
             <w:shd w:val="clear" w:color="auto" w:fill="DAE2F3"/>
@@ -2496,15 +2443,11 @@
               <w:ind w:left="119"/>
               <w:jc w:val="center"/>
               <w:rPr>
-                <w:b/>
-                <w:bCs/>
-                <w:lang w:val="nl-NL"/>
-              </w:rPr>
-            </w:pPr>
-            <w:r>
-              <w:rPr>
-                <w:b/>
-                <w:bCs/>
+                <w:lang w:val="nl-NL"/>
+              </w:rPr>
+            </w:pPr>
+            <w:r>
+              <w:rPr>
                 <w:lang w:val="nl-NL"/>
               </w:rPr>
               <w:t>S</w:t>
@@ -2515,9 +2458,9 @@
           <w:tcPr>
             <w:tcW w:w="8083" w:type="dxa"/>
             <w:tcBorders>
-              <w:top w:val="single" w:sz="4" w:space="0" w:color="auto"/>
+              <w:top w:val="nil"/>
               <w:left w:val="nil"/>
-              <w:bottom w:val="nil"/>
+              <w:bottom w:val="single" w:sz="4" w:space="0" w:color="auto"/>
             </w:tcBorders>
             <w:shd w:val="clear" w:color="auto" w:fill="DAE2F3"/>
           </w:tcPr>
@@ -2527,76 +2470,15 @@
               <w:spacing w:before="116"/>
               <w:ind w:right="807"/>
               <w:rPr>
-                <w:b/>
-                <w:bCs/>
-                <w:lang w:val="nl-NL"/>
-              </w:rPr>
-            </w:pPr>
-            <w:r>
-              <w:rPr>
-                <w:b/>
-                <w:bCs/>
-                <w:lang w:val="nl-NL"/>
-              </w:rPr>
-              <w:t xml:space="preserve">De printplaat bevat </w:t>
-            </w:r>
-            <w:proofErr w:type="spellStart"/>
-            <w:r>
-              <w:rPr>
-                <w:b/>
-                <w:bCs/>
-              </w:rPr>
-              <w:t>randapparatuur</w:t>
-            </w:r>
-            <w:proofErr w:type="spellEnd"/>
-            <w:r>
-              <w:rPr>
-                <w:b/>
-                <w:bCs/>
-              </w:rPr>
-              <w:t xml:space="preserve"> </w:t>
-            </w:r>
-            <w:proofErr w:type="spellStart"/>
-            <w:r>
-              <w:rPr>
-                <w:b/>
-                <w:bCs/>
-              </w:rPr>
-              <w:t>voor</w:t>
-            </w:r>
-            <w:proofErr w:type="spellEnd"/>
-            <w:r>
-              <w:rPr>
-                <w:b/>
-                <w:bCs/>
-              </w:rPr>
-              <w:t xml:space="preserve"> test </w:t>
-            </w:r>
-            <w:proofErr w:type="spellStart"/>
-            <w:r>
-              <w:rPr>
-                <w:b/>
-                <w:bCs/>
-              </w:rPr>
-              <w:t>en</w:t>
-            </w:r>
-            <w:proofErr w:type="spellEnd"/>
-            <w:r>
-              <w:rPr>
-                <w:b/>
-                <w:bCs/>
-              </w:rPr>
-              <w:t xml:space="preserve"> debug </w:t>
-            </w:r>
-            <w:proofErr w:type="spellStart"/>
-            <w:r>
-              <w:rPr>
-                <w:b/>
-                <w:bCs/>
-              </w:rPr>
-              <w:t>doeleinden</w:t>
-            </w:r>
-            <w:proofErr w:type="spellEnd"/>
+                <w:lang w:val="nl-NL"/>
+              </w:rPr>
+            </w:pPr>
+            <w:r>
+              <w:rPr>
+                <w:lang w:val="nl-NL"/>
+              </w:rPr>
+              <w:t>De printplaat voedt de randapparatuur</w:t>
+            </w:r>
           </w:p>
         </w:tc>
       </w:tr>
@@ -2608,7 +2490,7 @@
           <w:tcPr>
             <w:tcW w:w="749" w:type="dxa"/>
             <w:tcBorders>
-              <w:top w:val="nil"/>
+              <w:top w:val="single" w:sz="4" w:space="0" w:color="auto"/>
               <w:bottom w:val="nil"/>
               <w:right w:val="nil"/>
             </w:tcBorders>
@@ -2620,14 +2502,18 @@
               <w:spacing w:before="116"/>
               <w:ind w:left="110"/>
               <w:rPr>
-                <w:lang w:val="nl-NL"/>
-              </w:rPr>
-            </w:pPr>
-            <w:r>
-              <w:rPr>
-                <w:lang w:val="nl-NL"/>
-              </w:rPr>
-              <w:t>F5.1</w:t>
+                <w:b/>
+                <w:bCs/>
+                <w:lang w:val="nl-NL"/>
+              </w:rPr>
+            </w:pPr>
+            <w:r>
+              <w:rPr>
+                <w:b/>
+                <w:bCs/>
+                <w:lang w:val="nl-NL"/>
+              </w:rPr>
+              <w:t>F5.0</w:t>
             </w:r>
           </w:p>
         </w:tc>
@@ -2635,7 +2521,7 @@
           <w:tcPr>
             <w:tcW w:w="904" w:type="dxa"/>
             <w:tcBorders>
-              <w:top w:val="nil"/>
+              <w:top w:val="single" w:sz="4" w:space="0" w:color="auto"/>
               <w:left w:val="nil"/>
               <w:bottom w:val="nil"/>
               <w:right w:val="nil"/>
@@ -2649,11 +2535,15 @@
               <w:ind w:left="119"/>
               <w:jc w:val="center"/>
               <w:rPr>
-                <w:lang w:val="nl-NL"/>
-              </w:rPr>
-            </w:pPr>
-            <w:r>
-              <w:rPr>
+                <w:b/>
+                <w:bCs/>
+                <w:lang w:val="nl-NL"/>
+              </w:rPr>
+            </w:pPr>
+            <w:r>
+              <w:rPr>
+                <w:b/>
+                <w:bCs/>
                 <w:lang w:val="nl-NL"/>
               </w:rPr>
               <w:t>S</w:t>
@@ -2664,7 +2554,7 @@
           <w:tcPr>
             <w:tcW w:w="8083" w:type="dxa"/>
             <w:tcBorders>
-              <w:top w:val="nil"/>
+              <w:top w:val="single" w:sz="4" w:space="0" w:color="auto"/>
               <w:left w:val="nil"/>
               <w:bottom w:val="nil"/>
             </w:tcBorders>
@@ -2676,20 +2566,32 @@
               <w:spacing w:before="116"/>
               <w:ind w:right="807"/>
               <w:rPr>
-                <w:lang w:val="nl-NL"/>
-              </w:rPr>
-            </w:pPr>
-            <w:r>
-              <w:rPr>
-                <w:lang w:val="nl-NL"/>
-              </w:rPr>
-              <w:t>De status indicator is de RGB LED</w:t>
-            </w:r>
-            <w:r>
-              <w:rPr>
-                <w:lang w:val="nl-NL"/>
-              </w:rPr>
-              <w:t xml:space="preserve"> die in het ontwerp van de FDS gebruikt wordt</w:t>
+                <w:b/>
+                <w:bCs/>
+                <w:lang w:val="nl-NL"/>
+              </w:rPr>
+            </w:pPr>
+            <w:r>
+              <w:rPr>
+                <w:b/>
+                <w:bCs/>
+                <w:lang w:val="nl-NL"/>
+              </w:rPr>
+              <w:t xml:space="preserve">De printplaat bevat </w:t>
+            </w:r>
+            <w:r>
+              <w:rPr>
+                <w:b/>
+                <w:bCs/>
+              </w:rPr>
+              <w:t>randapparatuur</w:t>
+            </w:r>
+            <w:r>
+              <w:rPr>
+                <w:b/>
+                <w:bCs/>
+              </w:rPr>
+              <w:t xml:space="preserve"> voor test en debug doeleinden</w:t>
             </w:r>
           </w:p>
         </w:tc>
@@ -2721,7 +2623,7 @@
               <w:rPr>
                 <w:lang w:val="nl-NL"/>
               </w:rPr>
-              <w:t xml:space="preserve">F5.2 </w:t>
+              <w:t>F5.1</w:t>
             </w:r>
           </w:p>
         </w:tc>
@@ -2750,7 +2652,7 @@
               <w:rPr>
                 <w:lang w:val="nl-NL"/>
               </w:rPr>
-              <w:t>M</w:t>
+              <w:t>S</w:t>
             </w:r>
           </w:p>
         </w:tc>
@@ -2777,7 +2679,13 @@
               <w:rPr>
                 <w:lang w:val="nl-NL"/>
               </w:rPr>
-              <w:t>Een reset knop voor de PICO wordt gebruikt.</w:t>
+              <w:t>De status indicator is de RGB LED</w:t>
+            </w:r>
+            <w:r>
+              <w:rPr>
+                <w:lang w:val="nl-NL"/>
+              </w:rPr>
+              <w:t xml:space="preserve"> die in het ontwerp van de FDS gebruikt wordt</w:t>
             </w:r>
           </w:p>
         </w:tc>
@@ -2791,7 +2699,7 @@
             <w:tcW w:w="749" w:type="dxa"/>
             <w:tcBorders>
               <w:top w:val="nil"/>
-              <w:bottom w:val="single" w:sz="4" w:space="0" w:color="auto"/>
+              <w:bottom w:val="nil"/>
               <w:right w:val="nil"/>
             </w:tcBorders>
             <w:shd w:val="clear" w:color="auto" w:fill="DAE2F3"/>
@@ -2809,7 +2717,7 @@
               <w:rPr>
                 <w:lang w:val="nl-NL"/>
               </w:rPr>
-              <w:t>F5.3</w:t>
+              <w:t xml:space="preserve">F5.2 </w:t>
             </w:r>
           </w:p>
         </w:tc>
@@ -2819,7 +2727,7 @@
             <w:tcBorders>
               <w:top w:val="nil"/>
               <w:left w:val="nil"/>
-              <w:bottom w:val="single" w:sz="4" w:space="0" w:color="auto"/>
+              <w:bottom w:val="nil"/>
               <w:right w:val="nil"/>
             </w:tcBorders>
             <w:shd w:val="clear" w:color="auto" w:fill="DAE2F3"/>
@@ -2848,7 +2756,7 @@
             <w:tcBorders>
               <w:top w:val="nil"/>
               <w:left w:val="nil"/>
-              <w:bottom w:val="single" w:sz="4" w:space="0" w:color="auto"/>
+              <w:bottom w:val="nil"/>
             </w:tcBorders>
             <w:shd w:val="clear" w:color="auto" w:fill="DAE2F3"/>
           </w:tcPr>
@@ -2865,7 +2773,7 @@
               <w:rPr>
                 <w:lang w:val="nl-NL"/>
               </w:rPr>
-              <w:t>Een gebruikersknop voor de PICO wordt gebruikt.</w:t>
+              <w:t>Een reset knop voor de PICO wordt gebruikt</w:t>
             </w:r>
           </w:p>
         </w:tc>
@@ -2878,8 +2786,8 @@
           <w:tcPr>
             <w:tcW w:w="749" w:type="dxa"/>
             <w:tcBorders>
-              <w:top w:val="single" w:sz="4" w:space="0" w:color="auto"/>
-              <w:bottom w:val="nil"/>
+              <w:top w:val="nil"/>
+              <w:bottom w:val="single" w:sz="4" w:space="0" w:color="auto"/>
               <w:right w:val="nil"/>
             </w:tcBorders>
             <w:shd w:val="clear" w:color="auto" w:fill="DAE2F3"/>
@@ -2890,34 +2798,14 @@
               <w:spacing w:before="116"/>
               <w:ind w:left="110"/>
               <w:rPr>
-                <w:b/>
-                <w:bCs/>
-                <w:lang w:val="nl-NL"/>
-              </w:rPr>
-            </w:pPr>
-            <w:r>
-              <w:rPr>
-                <w:b/>
-                <w:bCs/>
-                <w:lang w:val="nl-NL"/>
-              </w:rPr>
-              <w:t>F</w:t>
-            </w:r>
-            <w:r>
-              <w:rPr>
-                <w:b/>
-                <w:bCs/>
-                <w:lang w:val="nl-NL"/>
-              </w:rPr>
-              <w:t>6</w:t>
-            </w:r>
-            <w:r>
-              <w:rPr>
-                <w:b/>
-                <w:bCs/>
-                <w:lang w:val="nl-NL"/>
-              </w:rPr>
-              <w:t>.0</w:t>
+                <w:lang w:val="nl-NL"/>
+              </w:rPr>
+            </w:pPr>
+            <w:r>
+              <w:rPr>
+                <w:lang w:val="nl-NL"/>
+              </w:rPr>
+              <w:t>F5.3</w:t>
             </w:r>
           </w:p>
         </w:tc>
@@ -2925,9 +2813,9 @@
           <w:tcPr>
             <w:tcW w:w="904" w:type="dxa"/>
             <w:tcBorders>
-              <w:top w:val="single" w:sz="4" w:space="0" w:color="auto"/>
+              <w:top w:val="nil"/>
               <w:left w:val="nil"/>
-              <w:bottom w:val="nil"/>
+              <w:bottom w:val="single" w:sz="4" w:space="0" w:color="auto"/>
               <w:right w:val="nil"/>
             </w:tcBorders>
             <w:shd w:val="clear" w:color="auto" w:fill="DAE2F3"/>
@@ -2939,18 +2827,14 @@
               <w:ind w:left="119"/>
               <w:jc w:val="center"/>
               <w:rPr>
-                <w:b/>
-                <w:bCs/>
-                <w:lang w:val="nl-NL"/>
-              </w:rPr>
-            </w:pPr>
-            <w:r>
-              <w:rPr>
-                <w:b/>
-                <w:bCs/>
-                <w:lang w:val="nl-NL"/>
-              </w:rPr>
-              <w:t>S</w:t>
+                <w:lang w:val="nl-NL"/>
+              </w:rPr>
+            </w:pPr>
+            <w:r>
+              <w:rPr>
+                <w:lang w:val="nl-NL"/>
+              </w:rPr>
+              <w:t>M</w:t>
             </w:r>
           </w:p>
         </w:tc>
@@ -2958,9 +2842,9 @@
           <w:tcPr>
             <w:tcW w:w="8083" w:type="dxa"/>
             <w:tcBorders>
-              <w:top w:val="single" w:sz="4" w:space="0" w:color="auto"/>
+              <w:top w:val="nil"/>
               <w:left w:val="nil"/>
-              <w:bottom w:val="nil"/>
+              <w:bottom w:val="single" w:sz="4" w:space="0" w:color="auto"/>
             </w:tcBorders>
             <w:shd w:val="clear" w:color="auto" w:fill="DAE2F3"/>
           </w:tcPr>
@@ -2970,18 +2854,14 @@
               <w:spacing w:before="116"/>
               <w:ind w:right="807"/>
               <w:rPr>
-                <w:b/>
-                <w:bCs/>
-                <w:lang w:val="nl-NL"/>
-              </w:rPr>
-            </w:pPr>
-            <w:r>
-              <w:rPr>
-                <w:b/>
-                <w:bCs/>
-                <w:lang w:val="nl-NL"/>
-              </w:rPr>
-              <w:t>De printplaat is te gebruiken met de RPI3B+ en RPI4.</w:t>
+                <w:lang w:val="nl-NL"/>
+              </w:rPr>
+            </w:pPr>
+            <w:r>
+              <w:rPr>
+                <w:lang w:val="nl-NL"/>
+              </w:rPr>
+              <w:t>Een gebruikersknop voor de PICO wordt gebruikt</w:t>
             </w:r>
           </w:p>
         </w:tc>
@@ -2994,7 +2874,7 @@
           <w:tcPr>
             <w:tcW w:w="749" w:type="dxa"/>
             <w:tcBorders>
-              <w:top w:val="nil"/>
+              <w:top w:val="single" w:sz="4" w:space="0" w:color="auto"/>
               <w:bottom w:val="nil"/>
               <w:right w:val="nil"/>
             </w:tcBorders>
@@ -3013,21 +2893,27 @@
             </w:pPr>
             <w:r>
               <w:rPr>
+                <w:b/>
+                <w:bCs/>
                 <w:lang w:val="nl-NL"/>
               </w:rPr>
               <w:t>F</w:t>
             </w:r>
             <w:r>
               <w:rPr>
+                <w:b/>
+                <w:bCs/>
                 <w:lang w:val="nl-NL"/>
               </w:rPr>
               <w:t>6</w:t>
             </w:r>
             <w:r>
               <w:rPr>
-                <w:lang w:val="nl-NL"/>
-              </w:rPr>
-              <w:t xml:space="preserve">.1 </w:t>
+                <w:b/>
+                <w:bCs/>
+                <w:lang w:val="nl-NL"/>
+              </w:rPr>
+              <w:t>.0</w:t>
             </w:r>
           </w:p>
         </w:tc>
@@ -3035,7 +2921,7 @@
           <w:tcPr>
             <w:tcW w:w="904" w:type="dxa"/>
             <w:tcBorders>
-              <w:top w:val="nil"/>
+              <w:top w:val="single" w:sz="4" w:space="0" w:color="auto"/>
               <w:left w:val="nil"/>
               <w:bottom w:val="nil"/>
               <w:right w:val="nil"/>
@@ -3049,11 +2935,15 @@
               <w:ind w:left="119"/>
               <w:jc w:val="center"/>
               <w:rPr>
-                <w:lang w:val="nl-NL"/>
-              </w:rPr>
-            </w:pPr>
-            <w:r>
-              <w:rPr>
+                <w:b/>
+                <w:bCs/>
+                <w:lang w:val="nl-NL"/>
+              </w:rPr>
+            </w:pPr>
+            <w:r>
+              <w:rPr>
+                <w:b/>
+                <w:bCs/>
                 <w:lang w:val="nl-NL"/>
               </w:rPr>
               <w:t>S</w:t>
@@ -3064,7 +2954,7 @@
           <w:tcPr>
             <w:tcW w:w="8083" w:type="dxa"/>
             <w:tcBorders>
-              <w:top w:val="nil"/>
+              <w:top w:val="single" w:sz="4" w:space="0" w:color="auto"/>
               <w:left w:val="nil"/>
               <w:bottom w:val="nil"/>
             </w:tcBorders>
@@ -3076,28 +2966,120 @@
               <w:spacing w:before="116"/>
               <w:ind w:right="807"/>
               <w:rPr>
-                <w:lang w:val="nl-NL"/>
-              </w:rPr>
-            </w:pPr>
-            <w:r>
-              <w:rPr>
-                <w:lang w:val="nl-NL"/>
-              </w:rPr>
-              <w:t xml:space="preserve">De audio pinnen zijn d.m.v. </w:t>
-            </w:r>
-            <w:proofErr w:type="spellStart"/>
-            <w:r>
-              <w:rPr>
-                <w:lang w:val="nl-NL"/>
-              </w:rPr>
-              <w:t>solder</w:t>
-            </w:r>
-            <w:proofErr w:type="spellEnd"/>
-            <w:r>
-              <w:rPr>
-                <w:lang w:val="nl-NL"/>
-              </w:rPr>
-              <w:t xml:space="preserve"> jumpers te verbinden met de GPIO van de RPI.</w:t>
+                <w:b/>
+                <w:bCs/>
+                <w:lang w:val="nl-NL"/>
+              </w:rPr>
+            </w:pPr>
+            <w:r>
+              <w:rPr>
+                <w:b/>
+                <w:bCs/>
+                <w:lang w:val="nl-NL"/>
+              </w:rPr>
+              <w:t>De printplaat is te gebruiken met de RPI3B+ en RPI4</w:t>
+            </w:r>
+          </w:p>
+        </w:tc>
+      </w:tr>
+      <w:tr>
+        <w:trPr>
+          <w:trHeight w:val="399"/>
+        </w:trPr>
+        <w:tc>
+          <w:tcPr>
+            <w:tcW w:w="749" w:type="dxa"/>
+            <w:tcBorders>
+              <w:top w:val="nil"/>
+              <w:bottom w:val="nil"/>
+              <w:right w:val="nil"/>
+            </w:tcBorders>
+            <w:shd w:val="clear" w:color="auto" w:fill="DAE2F3"/>
+          </w:tcPr>
+          <w:p>
+            <w:pPr>
+              <w:pStyle w:val="TableParagraph"/>
+              <w:spacing w:before="116"/>
+              <w:ind w:left="110"/>
+              <w:rPr>
+                <w:b/>
+                <w:bCs/>
+                <w:lang w:val="nl-NL"/>
+              </w:rPr>
+            </w:pPr>
+            <w:r>
+              <w:rPr>
+                <w:lang w:val="nl-NL"/>
+              </w:rPr>
+              <w:t>F</w:t>
+            </w:r>
+            <w:r>
+              <w:rPr>
+                <w:lang w:val="nl-NL"/>
+              </w:rPr>
+              <w:t>6</w:t>
+            </w:r>
+            <w:r>
+              <w:rPr>
+                <w:lang w:val="nl-NL"/>
+              </w:rPr>
+              <w:t xml:space="preserve">.1 </w:t>
+            </w:r>
+          </w:p>
+        </w:tc>
+        <w:tc>
+          <w:tcPr>
+            <w:tcW w:w="904" w:type="dxa"/>
+            <w:tcBorders>
+              <w:top w:val="nil"/>
+              <w:left w:val="nil"/>
+              <w:bottom w:val="nil"/>
+              <w:right w:val="nil"/>
+            </w:tcBorders>
+            <w:shd w:val="clear" w:color="auto" w:fill="DAE2F3"/>
+          </w:tcPr>
+          <w:p>
+            <w:pPr>
+              <w:pStyle w:val="TableParagraph"/>
+              <w:spacing w:before="116"/>
+              <w:ind w:left="119"/>
+              <w:jc w:val="center"/>
+              <w:rPr>
+                <w:lang w:val="nl-NL"/>
+              </w:rPr>
+            </w:pPr>
+            <w:r>
+              <w:rPr>
+                <w:lang w:val="nl-NL"/>
+              </w:rPr>
+              <w:t>S</w:t>
+            </w:r>
+          </w:p>
+        </w:tc>
+        <w:tc>
+          <w:tcPr>
+            <w:tcW w:w="8083" w:type="dxa"/>
+            <w:tcBorders>
+              <w:top w:val="nil"/>
+              <w:left w:val="nil"/>
+              <w:bottom w:val="nil"/>
+            </w:tcBorders>
+            <w:shd w:val="clear" w:color="auto" w:fill="DAE2F3"/>
+          </w:tcPr>
+          <w:p>
+            <w:pPr>
+              <w:pStyle w:val="TableParagraph"/>
+              <w:spacing w:before="116"/>
+              <w:ind w:right="807"/>
+              <w:rPr>
+                <w:lang w:val="nl-NL"/>
+              </w:rPr>
+            </w:pPr>
+            <w:r>
+              <w:rPr>
+                <w:lang w:val="nl-NL"/>
+              </w:rPr>
+              <w:t>De audio pinnen zijn d.m.v. solder jumpers te verbinden met de GPIO van de RPI</w:t>
             </w:r>
           </w:p>
         </w:tc>
@@ -3138,21 +3120,8 @@
     </w:p>
     <w:p>
       <w:r>
-        <w:t>*</w:t>
+        <w:t>*Dimensions taken from</w:t>
       </w:r>
-      <w:proofErr w:type="spellStart"/>
-      <w:r>
-        <w:t>Dimensions</w:t>
-      </w:r>
-      <w:proofErr w:type="spellEnd"/>
-      <w:r>
-        <w:t xml:space="preserve"> taken </w:t>
-      </w:r>
-      <w:proofErr w:type="spellStart"/>
-      <w:r>
-        <w:t>from</w:t>
-      </w:r>
-      <w:proofErr w:type="spellEnd"/>
       <w:r>
         <w:t xml:space="preserve"> </w:t>
       </w:r>
@@ -3165,15 +3134,7 @@
         <w:t>*</w:t>
       </w:r>
       <w:r>
-        <w:t xml:space="preserve">*De gpio header kan tot max 5A (voeding RPI leveren). Kijkend naar de randapparatuur en het verbruik van </w:t>
-      </w:r>
-      <w:proofErr w:type="spellStart"/>
-      <w:r>
-        <w:t>mmWave</w:t>
-      </w:r>
-      <w:proofErr w:type="spellEnd"/>
-      <w:r>
-        <w:t xml:space="preserve">, is 1A meer dan genoeg. Er blijft dan nog wat over om andere apparatuur aan te sluiten </w:t>
+        <w:t xml:space="preserve">*De gpio header kan tot max 5A (voeding RPI leveren). Kijkend naar de randapparatuur en het verbruik van mmWave, is 1A meer dan genoeg. Er blijft dan nog wat over om andere apparatuur aan te sluiten </w:t>
       </w:r>
       <w:r>
         <w:t>op de HAT</w:t>

</xml_diff>